<commit_message>
polished struture, correction of typos
</commit_message>
<xml_diff>
--- a/ARINC 429 CD Changelog.docx
+++ b/ARINC 429 CD Changelog.docx
@@ -5,93 +5,129 @@
     <w:p>
       <w:pPr>
         <w:pStyle w:val="berschrift1"/>
-      </w:pPr>
-      <w:r>
-        <w:t xml:space="preserve">ARINC 429 CD </w:t>
-      </w:r>
-      <w:proofErr w:type="spellStart"/>
-      <w:r>
-        <w:t>Changelog</w:t>
+        <w:rPr>
+          <w:lang w:val="en-US"/>
+        </w:rPr>
+      </w:pPr>
+      <w:r>
+        <w:rPr>
+          <w:lang w:val="en-US"/>
+        </w:rPr>
+        <w:t>ARINC 429 CD Changelog</w:t>
+      </w:r>
+    </w:p>
+    <w:p>
+      <w:pPr>
+        <w:rPr>
+          <w:lang w:val="en-US"/>
+        </w:rPr>
+      </w:pPr>
+    </w:p>
+    <w:p>
+      <w:pPr>
+        <w:pStyle w:val="berschrift2"/>
+        <w:rPr>
+          <w:lang w:val="en-US"/>
+        </w:rPr>
+      </w:pPr>
+      <w:r>
+        <w:rPr>
+          <w:lang w:val="en-US"/>
+        </w:rPr>
+        <w:t>2016/10/17</w:t>
+      </w:r>
+    </w:p>
+    <w:p>
+      <w:pPr>
+        <w:rPr>
+          <w:lang w:val="en-US"/>
+        </w:rPr>
+      </w:pPr>
+      <w:r>
+        <w:rPr>
+          <w:lang w:val="en-US"/>
+        </w:rPr>
+        <w:t>Upgraded to LV 2015SP1 and NIVS 2015 SP1; Cu</w:t>
+      </w:r>
+      <w:r>
+        <w:rPr>
+          <w:lang w:val="en-US"/>
+        </w:rPr>
+        <w:t>s</w:t>
+      </w:r>
+      <w:r>
+        <w:rPr>
+          <w:lang w:val="en-US"/>
+        </w:rPr>
+        <w:t>tom Device based on AIT 5.8.1 driver</w:t>
+      </w:r>
+      <w:r>
+        <w:rPr>
+          <w:lang w:val="en-US"/>
+        </w:rPr>
+        <w:t>;</w:t>
+      </w:r>
+      <w:r>
+        <w:rPr>
+          <w:lang w:val="en-US"/>
+        </w:rPr>
+        <w:br/>
       </w:r>
       <w:bookmarkStart w:id="0" w:name="_GoBack"/>
       <w:bookmarkEnd w:id="0"/>
+    </w:p>
+    <w:p>
+      <w:pPr>
+        <w:rPr>
+          <w:lang w:val="en-US"/>
+        </w:rPr>
+      </w:pPr>
+    </w:p>
+    <w:p>
+      <w:pPr>
+        <w:pStyle w:val="berschrift2"/>
+        <w:rPr>
+          <w:lang w:val="en-US"/>
+        </w:rPr>
+      </w:pPr>
+      <w:r>
+        <w:rPr>
+          <w:lang w:val="en-US"/>
+        </w:rPr>
+        <w:t>2016/04/26</w:t>
+      </w:r>
+    </w:p>
+    <w:p>
+      <w:pPr>
+        <w:rPr>
+          <w:lang w:val="en-US"/>
+        </w:rPr>
+      </w:pPr>
+      <w:r>
+        <w:rPr>
+          <w:lang w:val="en-US"/>
+        </w:rPr>
+        <w:t>AIT and SEA version upgraded to LV 2015 and NIVS 2015</w:t>
+      </w:r>
+    </w:p>
+    <w:p>
+      <w:pPr>
+        <w:rPr>
+          <w:lang w:val="en-US"/>
+        </w:rPr>
+      </w:pPr>
+    </w:p>
+    <w:p>
+      <w:pPr>
+        <w:pStyle w:val="berschrift2"/>
+      </w:pPr>
+      <w:proofErr w:type="spellStart"/>
+      <w:r>
+        <w:t>Dev</w:t>
+      </w:r>
       <w:proofErr w:type="spellEnd"/>
-    </w:p>
-    <w:p/>
-    <w:p>
-      <w:pPr>
-        <w:pStyle w:val="berschrift2"/>
-      </w:pPr>
-      <w:r>
-        <w:t>2016/10/17</w:t>
-      </w:r>
-    </w:p>
-    <w:p>
-      <w:pPr>
-        <w:rPr>
-          <w:lang w:val="en-US"/>
-        </w:rPr>
-      </w:pPr>
-      <w:r>
-        <w:rPr>
-          <w:lang w:val="en-US"/>
-        </w:rPr>
-        <w:t xml:space="preserve">Upgraded to LV 2015SP1 and NIVS 2015 SP1; </w:t>
-      </w:r>
-      <w:proofErr w:type="spellStart"/>
-      <w:r>
-        <w:rPr>
-          <w:lang w:val="en-US"/>
-        </w:rPr>
-        <w:t>Cutom</w:t>
-      </w:r>
-      <w:proofErr w:type="spellEnd"/>
-      <w:r>
-        <w:rPr>
-          <w:lang w:val="en-US"/>
-        </w:rPr>
-        <w:t xml:space="preserve"> Device based on AIT 5.8.1 driver</w:t>
-      </w:r>
-      <w:r>
-        <w:rPr>
-          <w:lang w:val="en-US"/>
-        </w:rPr>
-        <w:t>;</w:t>
-      </w:r>
-      <w:r>
-        <w:rPr>
-          <w:lang w:val="en-US"/>
-        </w:rPr>
-        <w:br/>
-      </w:r>
-    </w:p>
-    <w:p>
-      <w:pPr>
-        <w:rPr>
-          <w:lang w:val="en-US"/>
-        </w:rPr>
-      </w:pPr>
-    </w:p>
-    <w:p>
-      <w:pPr>
-        <w:pStyle w:val="berschrift2"/>
-      </w:pPr>
-      <w:r>
-        <w:t>2016/04/26</w:t>
-      </w:r>
-    </w:p>
-    <w:p>
-      <w:r>
-        <w:t>AIT and SEA version upgraded to LV 2015 and NIVS 2015</w:t>
-      </w:r>
-    </w:p>
-    <w:p/>
-    <w:p>
-      <w:pPr>
-        <w:pStyle w:val="berschrift2"/>
-      </w:pPr>
-      <w:r>
-        <w:t xml:space="preserve">Dev after </w:t>
+      <w:r>
+        <w:t xml:space="preserve"> after </w:t>
       </w:r>
       <w:r>
         <w:t>19bca0e</w:t>

</xml_diff>